<commit_message>
Updated to UVVM v2 version 2024.03.08 - Please see CHANGES.TXT for details.
</commit_message>
<xml_diff>
--- a/bitvis_vip_avalon_mm/doc/avalon_mm_bfm_QuickRef.docx
+++ b/bitvis_vip_avalon_mm/doc/avalon_mm_bfm_QuickRef.docx
@@ -1,6 +1,6 @@
 
 <file path=word/document.xml><?xml version="1.0" encoding="utf-8"?>
-<w:document xmlns:wpc="http://schemas.microsoft.com/office/word/2010/wordprocessingCanvas" xmlns:cx="http://schemas.microsoft.com/office/drawing/2014/chartex" xmlns:cx1="http://schemas.microsoft.com/office/drawing/2015/9/8/chartex" xmlns:cx2="http://schemas.microsoft.com/office/drawing/2015/10/21/chartex" xmlns:cx3="http://schemas.microsoft.com/office/drawing/2016/5/9/chartex" xmlns:cx4="http://schemas.microsoft.com/office/drawing/2016/5/10/chartex" xmlns:cx5="http://schemas.microsoft.com/office/drawing/2016/5/11/chartex" xmlns:cx6="http://schemas.microsoft.com/office/drawing/2016/5/12/chartex" xmlns:cx7="http://schemas.microsoft.com/office/drawing/2016/5/13/chartex" xmlns:cx8="http://schemas.microsoft.com/office/drawing/2016/5/14/chartex" xmlns:mc="http://schemas.openxmlformats.org/markup-compatibility/2006" xmlns:aink="http://schemas.microsoft.com/office/drawing/2016/ink" xmlns:am3d="http://schemas.microsoft.com/office/drawing/2017/model3d" xmlns:o="urn:schemas-microsoft-com:office:office" xmlns:r="http://schemas.openxmlformats.org/officeDocument/2006/relationships" xmlns:m="http://schemas.openxmlformats.org/officeDocument/2006/math" xmlns:v="urn:schemas-microsoft-com:vml" xmlns:wp14="http://schemas.microsoft.com/office/word/2010/wordprocessingDrawing" xmlns:wp="http://schemas.openxmlformats.org/drawingml/2006/wordprocessingDrawing" xmlns:w10="urn:schemas-microsoft-com:office:word" xmlns:w="http://schemas.openxmlformats.org/wordprocessingml/2006/main" xmlns:w14="http://schemas.microsoft.com/office/word/2010/wordml" xmlns:w15="http://schemas.microsoft.com/office/word/2012/wordml" xmlns:w16cex="http://schemas.microsoft.com/office/word/2018/wordml/cex" xmlns:w16cid="http://schemas.microsoft.com/office/word/2016/wordml/cid" xmlns:w16="http://schemas.microsoft.com/office/word/2018/wordml" xmlns:w16se="http://schemas.microsoft.com/office/word/2015/wordml/symex" xmlns:wpg="http://schemas.microsoft.com/office/word/2010/wordprocessingGroup" xmlns:wpi="http://schemas.microsoft.com/office/word/2010/wordprocessingInk" xmlns:wne="http://schemas.microsoft.com/office/word/2006/wordml" xmlns:wps="http://schemas.microsoft.com/office/word/2010/wordprocessingShape" mc:Ignorable="w14 w15 w16se w16cid w16 w16cex wp14">
+<w:document xmlns:wpc="http://schemas.microsoft.com/office/word/2010/wordprocessingCanvas" xmlns:cx="http://schemas.microsoft.com/office/drawing/2014/chartex" xmlns:cx1="http://schemas.microsoft.com/office/drawing/2015/9/8/chartex" xmlns:cx2="http://schemas.microsoft.com/office/drawing/2015/10/21/chartex" xmlns:cx3="http://schemas.microsoft.com/office/drawing/2016/5/9/chartex" xmlns:cx4="http://schemas.microsoft.com/office/drawing/2016/5/10/chartex" xmlns:cx5="http://schemas.microsoft.com/office/drawing/2016/5/11/chartex" xmlns:cx6="http://schemas.microsoft.com/office/drawing/2016/5/12/chartex" xmlns:cx7="http://schemas.microsoft.com/office/drawing/2016/5/13/chartex" xmlns:cx8="http://schemas.microsoft.com/office/drawing/2016/5/14/chartex" xmlns:mc="http://schemas.openxmlformats.org/markup-compatibility/2006" xmlns:aink="http://schemas.microsoft.com/office/drawing/2016/ink" xmlns:am3d="http://schemas.microsoft.com/office/drawing/2017/model3d" xmlns:o="urn:schemas-microsoft-com:office:office" xmlns:oel="http://schemas.microsoft.com/office/2019/extlst" xmlns:r="http://schemas.openxmlformats.org/officeDocument/2006/relationships" xmlns:m="http://schemas.openxmlformats.org/officeDocument/2006/math" xmlns:v="urn:schemas-microsoft-com:vml" xmlns:wp14="http://schemas.microsoft.com/office/word/2010/wordprocessingDrawing" xmlns:wp="http://schemas.openxmlformats.org/drawingml/2006/wordprocessingDrawing" xmlns:w10="urn:schemas-microsoft-com:office:word" xmlns:w="http://schemas.openxmlformats.org/wordprocessingml/2006/main" xmlns:w14="http://schemas.microsoft.com/office/word/2010/wordml" xmlns:w15="http://schemas.microsoft.com/office/word/2012/wordml" xmlns:w16cex="http://schemas.microsoft.com/office/word/2018/wordml/cex" xmlns:w16cid="http://schemas.microsoft.com/office/word/2016/wordml/cid" xmlns:w16="http://schemas.microsoft.com/office/word/2018/wordml" xmlns:w16sdtdh="http://schemas.microsoft.com/office/word/2020/wordml/sdtdatahash" xmlns:w16se="http://schemas.microsoft.com/office/word/2015/wordml/symex" xmlns:wpg="http://schemas.microsoft.com/office/word/2010/wordprocessingGroup" xmlns:wpi="http://schemas.microsoft.com/office/word/2010/wordprocessingInk" xmlns:wne="http://schemas.microsoft.com/office/word/2006/wordml" xmlns:wps="http://schemas.microsoft.com/office/word/2010/wordprocessingShape" mc:Ignorable="w14 w15 w16se w16cid w16 w16cex w16sdtdh wp14">
   <w:body>
     <w:p>
       <w:pPr>
@@ -21170,7 +21170,7 @@
 </file>
 
 <file path=word/endnotes.xml><?xml version="1.0" encoding="utf-8"?>
-<w:endnotes xmlns:wpc="http://schemas.microsoft.com/office/word/2010/wordprocessingCanvas" xmlns:cx="http://schemas.microsoft.com/office/drawing/2014/chartex" xmlns:cx1="http://schemas.microsoft.com/office/drawing/2015/9/8/chartex" xmlns:cx2="http://schemas.microsoft.com/office/drawing/2015/10/21/chartex" xmlns:cx3="http://schemas.microsoft.com/office/drawing/2016/5/9/chartex" xmlns:cx4="http://schemas.microsoft.com/office/drawing/2016/5/10/chartex" xmlns:cx5="http://schemas.microsoft.com/office/drawing/2016/5/11/chartex" xmlns:cx6="http://schemas.microsoft.com/office/drawing/2016/5/12/chartex" xmlns:cx7="http://schemas.microsoft.com/office/drawing/2016/5/13/chartex" xmlns:cx8="http://schemas.microsoft.com/office/drawing/2016/5/14/chartex" xmlns:mc="http://schemas.openxmlformats.org/markup-compatibility/2006" xmlns:aink="http://schemas.microsoft.com/office/drawing/2016/ink" xmlns:am3d="http://schemas.microsoft.com/office/drawing/2017/model3d" xmlns:o="urn:schemas-microsoft-com:office:office" xmlns:r="http://schemas.openxmlformats.org/officeDocument/2006/relationships" xmlns:m="http://schemas.openxmlformats.org/officeDocument/2006/math" xmlns:v="urn:schemas-microsoft-com:vml" xmlns:wp14="http://schemas.microsoft.com/office/word/2010/wordprocessingDrawing" xmlns:wp="http://schemas.openxmlformats.org/drawingml/2006/wordprocessingDrawing" xmlns:w10="urn:schemas-microsoft-com:office:word" xmlns:w="http://schemas.openxmlformats.org/wordprocessingml/2006/main" xmlns:w14="http://schemas.microsoft.com/office/word/2010/wordml" xmlns:w15="http://schemas.microsoft.com/office/word/2012/wordml" xmlns:w16cex="http://schemas.microsoft.com/office/word/2018/wordml/cex" xmlns:w16cid="http://schemas.microsoft.com/office/word/2016/wordml/cid" xmlns:w16="http://schemas.microsoft.com/office/word/2018/wordml" xmlns:w16se="http://schemas.microsoft.com/office/word/2015/wordml/symex" xmlns:wpg="http://schemas.microsoft.com/office/word/2010/wordprocessingGroup" xmlns:wpi="http://schemas.microsoft.com/office/word/2010/wordprocessingInk" xmlns:wne="http://schemas.microsoft.com/office/word/2006/wordml" xmlns:wps="http://schemas.microsoft.com/office/word/2010/wordprocessingShape" mc:Ignorable="w14 w15 w16se w16cid w16 w16cex wp14">
+<w:endnotes xmlns:wpc="http://schemas.microsoft.com/office/word/2010/wordprocessingCanvas" xmlns:cx="http://schemas.microsoft.com/office/drawing/2014/chartex" xmlns:cx1="http://schemas.microsoft.com/office/drawing/2015/9/8/chartex" xmlns:cx2="http://schemas.microsoft.com/office/drawing/2015/10/21/chartex" xmlns:cx3="http://schemas.microsoft.com/office/drawing/2016/5/9/chartex" xmlns:cx4="http://schemas.microsoft.com/office/drawing/2016/5/10/chartex" xmlns:cx5="http://schemas.microsoft.com/office/drawing/2016/5/11/chartex" xmlns:cx6="http://schemas.microsoft.com/office/drawing/2016/5/12/chartex" xmlns:cx7="http://schemas.microsoft.com/office/drawing/2016/5/13/chartex" xmlns:cx8="http://schemas.microsoft.com/office/drawing/2016/5/14/chartex" xmlns:mc="http://schemas.openxmlformats.org/markup-compatibility/2006" xmlns:aink="http://schemas.microsoft.com/office/drawing/2016/ink" xmlns:am3d="http://schemas.microsoft.com/office/drawing/2017/model3d" xmlns:o="urn:schemas-microsoft-com:office:office" xmlns:oel="http://schemas.microsoft.com/office/2019/extlst" xmlns:r="http://schemas.openxmlformats.org/officeDocument/2006/relationships" xmlns:m="http://schemas.openxmlformats.org/officeDocument/2006/math" xmlns:v="urn:schemas-microsoft-com:vml" xmlns:wp14="http://schemas.microsoft.com/office/word/2010/wordprocessingDrawing" xmlns:wp="http://schemas.openxmlformats.org/drawingml/2006/wordprocessingDrawing" xmlns:w10="urn:schemas-microsoft-com:office:word" xmlns:w="http://schemas.openxmlformats.org/wordprocessingml/2006/main" xmlns:w14="http://schemas.microsoft.com/office/word/2010/wordml" xmlns:w15="http://schemas.microsoft.com/office/word/2012/wordml" xmlns:w16cex="http://schemas.microsoft.com/office/word/2018/wordml/cex" xmlns:w16cid="http://schemas.microsoft.com/office/word/2016/wordml/cid" xmlns:w16="http://schemas.microsoft.com/office/word/2018/wordml" xmlns:w16sdtdh="http://schemas.microsoft.com/office/word/2020/wordml/sdtdatahash" xmlns:w16se="http://schemas.microsoft.com/office/word/2015/wordml/symex" xmlns:wpg="http://schemas.microsoft.com/office/word/2010/wordprocessingGroup" xmlns:wpi="http://schemas.microsoft.com/office/word/2010/wordprocessingInk" xmlns:wne="http://schemas.microsoft.com/office/word/2006/wordml" xmlns:wps="http://schemas.microsoft.com/office/word/2010/wordprocessingShape" mc:Ignorable="w14 w15 w16se w16cid w16 w16cex w16sdtdh wp14">
   <w:endnote w:type="separator" w:id="-1">
     <w:p>
       <w:pPr>
@@ -21209,7 +21209,7 @@
 </file>
 
 <file path=word/footer1.xml><?xml version="1.0" encoding="utf-8"?>
-<w:ftr xmlns:wpc="http://schemas.microsoft.com/office/word/2010/wordprocessingCanvas" xmlns:cx="http://schemas.microsoft.com/office/drawing/2014/chartex" xmlns:cx1="http://schemas.microsoft.com/office/drawing/2015/9/8/chartex" xmlns:cx2="http://schemas.microsoft.com/office/drawing/2015/10/21/chartex" xmlns:cx3="http://schemas.microsoft.com/office/drawing/2016/5/9/chartex" xmlns:cx4="http://schemas.microsoft.com/office/drawing/2016/5/10/chartex" xmlns:cx5="http://schemas.microsoft.com/office/drawing/2016/5/11/chartex" xmlns:cx6="http://schemas.microsoft.com/office/drawing/2016/5/12/chartex" xmlns:cx7="http://schemas.microsoft.com/office/drawing/2016/5/13/chartex" xmlns:cx8="http://schemas.microsoft.com/office/drawing/2016/5/14/chartex" xmlns:mc="http://schemas.openxmlformats.org/markup-compatibility/2006" xmlns:aink="http://schemas.microsoft.com/office/drawing/2016/ink" xmlns:am3d="http://schemas.microsoft.com/office/drawing/2017/model3d" xmlns:o="urn:schemas-microsoft-com:office:office" xmlns:r="http://schemas.openxmlformats.org/officeDocument/2006/relationships" xmlns:m="http://schemas.openxmlformats.org/officeDocument/2006/math" xmlns:v="urn:schemas-microsoft-com:vml" xmlns:wp14="http://schemas.microsoft.com/office/word/2010/wordprocessingDrawing" xmlns:wp="http://schemas.openxmlformats.org/drawingml/2006/wordprocessingDrawing" xmlns:w10="urn:schemas-microsoft-com:office:word" xmlns:w="http://schemas.openxmlformats.org/wordprocessingml/2006/main" xmlns:w14="http://schemas.microsoft.com/office/word/2010/wordml" xmlns:w15="http://schemas.microsoft.com/office/word/2012/wordml" xmlns:w16cex="http://schemas.microsoft.com/office/word/2018/wordml/cex" xmlns:w16cid="http://schemas.microsoft.com/office/word/2016/wordml/cid" xmlns:w16="http://schemas.microsoft.com/office/word/2018/wordml" xmlns:w16se="http://schemas.microsoft.com/office/word/2015/wordml/symex" xmlns:wpg="http://schemas.microsoft.com/office/word/2010/wordprocessingGroup" xmlns:wpi="http://schemas.microsoft.com/office/word/2010/wordprocessingInk" xmlns:wne="http://schemas.microsoft.com/office/word/2006/wordml" xmlns:wps="http://schemas.microsoft.com/office/word/2010/wordprocessingShape" mc:Ignorable="w14 w15 w16se w16cid w16 w16cex wp14">
+<w:ftr xmlns:wpc="http://schemas.microsoft.com/office/word/2010/wordprocessingCanvas" xmlns:cx="http://schemas.microsoft.com/office/drawing/2014/chartex" xmlns:cx1="http://schemas.microsoft.com/office/drawing/2015/9/8/chartex" xmlns:cx2="http://schemas.microsoft.com/office/drawing/2015/10/21/chartex" xmlns:cx3="http://schemas.microsoft.com/office/drawing/2016/5/9/chartex" xmlns:cx4="http://schemas.microsoft.com/office/drawing/2016/5/10/chartex" xmlns:cx5="http://schemas.microsoft.com/office/drawing/2016/5/11/chartex" xmlns:cx6="http://schemas.microsoft.com/office/drawing/2016/5/12/chartex" xmlns:cx7="http://schemas.microsoft.com/office/drawing/2016/5/13/chartex" xmlns:cx8="http://schemas.microsoft.com/office/drawing/2016/5/14/chartex" xmlns:mc="http://schemas.openxmlformats.org/markup-compatibility/2006" xmlns:aink="http://schemas.microsoft.com/office/drawing/2016/ink" xmlns:am3d="http://schemas.microsoft.com/office/drawing/2017/model3d" xmlns:o="urn:schemas-microsoft-com:office:office" xmlns:oel="http://schemas.microsoft.com/office/2019/extlst" xmlns:r="http://schemas.openxmlformats.org/officeDocument/2006/relationships" xmlns:m="http://schemas.openxmlformats.org/officeDocument/2006/math" xmlns:v="urn:schemas-microsoft-com:vml" xmlns:wp14="http://schemas.microsoft.com/office/word/2010/wordprocessingDrawing" xmlns:wp="http://schemas.openxmlformats.org/drawingml/2006/wordprocessingDrawing" xmlns:w10="urn:schemas-microsoft-com:office:word" xmlns:w="http://schemas.openxmlformats.org/wordprocessingml/2006/main" xmlns:w14="http://schemas.microsoft.com/office/word/2010/wordml" xmlns:w15="http://schemas.microsoft.com/office/word/2012/wordml" xmlns:w16cex="http://schemas.microsoft.com/office/word/2018/wordml/cex" xmlns:w16cid="http://schemas.microsoft.com/office/word/2016/wordml/cid" xmlns:w16="http://schemas.microsoft.com/office/word/2018/wordml" xmlns:w16sdtdh="http://schemas.microsoft.com/office/word/2020/wordml/sdtdatahash" xmlns:w16se="http://schemas.microsoft.com/office/word/2015/wordml/symex" xmlns:wpg="http://schemas.microsoft.com/office/word/2010/wordprocessingGroup" xmlns:wpi="http://schemas.microsoft.com/office/word/2010/wordprocessingInk" xmlns:wne="http://schemas.microsoft.com/office/word/2006/wordml" xmlns:wps="http://schemas.microsoft.com/office/word/2010/wordprocessingShape" mc:Ignorable="w14 w15 w16se w16cid w16 w16cex w16sdtdh wp14">
   <w:p>
     <w:pPr>
       <w:pStyle w:val="Bunntekst"/>
@@ -21247,7 +21247,7 @@
 </file>
 
 <file path=word/footer2.xml><?xml version="1.0" encoding="utf-8"?>
-<w:ftr xmlns:wpc="http://schemas.microsoft.com/office/word/2010/wordprocessingCanvas" xmlns:cx="http://schemas.microsoft.com/office/drawing/2014/chartex" xmlns:cx1="http://schemas.microsoft.com/office/drawing/2015/9/8/chartex" xmlns:cx2="http://schemas.microsoft.com/office/drawing/2015/10/21/chartex" xmlns:cx3="http://schemas.microsoft.com/office/drawing/2016/5/9/chartex" xmlns:cx4="http://schemas.microsoft.com/office/drawing/2016/5/10/chartex" xmlns:cx5="http://schemas.microsoft.com/office/drawing/2016/5/11/chartex" xmlns:cx6="http://schemas.microsoft.com/office/drawing/2016/5/12/chartex" xmlns:cx7="http://schemas.microsoft.com/office/drawing/2016/5/13/chartex" xmlns:cx8="http://schemas.microsoft.com/office/drawing/2016/5/14/chartex" xmlns:mc="http://schemas.openxmlformats.org/markup-compatibility/2006" xmlns:aink="http://schemas.microsoft.com/office/drawing/2016/ink" xmlns:am3d="http://schemas.microsoft.com/office/drawing/2017/model3d" xmlns:o="urn:schemas-microsoft-com:office:office" xmlns:r="http://schemas.openxmlformats.org/officeDocument/2006/relationships" xmlns:m="http://schemas.openxmlformats.org/officeDocument/2006/math" xmlns:v="urn:schemas-microsoft-com:vml" xmlns:wp14="http://schemas.microsoft.com/office/word/2010/wordprocessingDrawing" xmlns:wp="http://schemas.openxmlformats.org/drawingml/2006/wordprocessingDrawing" xmlns:w10="urn:schemas-microsoft-com:office:word" xmlns:w="http://schemas.openxmlformats.org/wordprocessingml/2006/main" xmlns:w14="http://schemas.microsoft.com/office/word/2010/wordml" xmlns:w15="http://schemas.microsoft.com/office/word/2012/wordml" xmlns:w16cex="http://schemas.microsoft.com/office/word/2018/wordml/cex" xmlns:w16cid="http://schemas.microsoft.com/office/word/2016/wordml/cid" xmlns:w16="http://schemas.microsoft.com/office/word/2018/wordml" xmlns:w16se="http://schemas.microsoft.com/office/word/2015/wordml/symex" xmlns:wpg="http://schemas.microsoft.com/office/word/2010/wordprocessingGroup" xmlns:wpi="http://schemas.microsoft.com/office/word/2010/wordprocessingInk" xmlns:wne="http://schemas.microsoft.com/office/word/2006/wordml" xmlns:wps="http://schemas.microsoft.com/office/word/2010/wordprocessingShape" mc:Ignorable="w14 w15 w16se w16cid w16 w16cex wp14">
+<w:ftr xmlns:wpc="http://schemas.microsoft.com/office/word/2010/wordprocessingCanvas" xmlns:cx="http://schemas.microsoft.com/office/drawing/2014/chartex" xmlns:cx1="http://schemas.microsoft.com/office/drawing/2015/9/8/chartex" xmlns:cx2="http://schemas.microsoft.com/office/drawing/2015/10/21/chartex" xmlns:cx3="http://schemas.microsoft.com/office/drawing/2016/5/9/chartex" xmlns:cx4="http://schemas.microsoft.com/office/drawing/2016/5/10/chartex" xmlns:cx5="http://schemas.microsoft.com/office/drawing/2016/5/11/chartex" xmlns:cx6="http://schemas.microsoft.com/office/drawing/2016/5/12/chartex" xmlns:cx7="http://schemas.microsoft.com/office/drawing/2016/5/13/chartex" xmlns:cx8="http://schemas.microsoft.com/office/drawing/2016/5/14/chartex" xmlns:mc="http://schemas.openxmlformats.org/markup-compatibility/2006" xmlns:aink="http://schemas.microsoft.com/office/drawing/2016/ink" xmlns:am3d="http://schemas.microsoft.com/office/drawing/2017/model3d" xmlns:o="urn:schemas-microsoft-com:office:office" xmlns:oel="http://schemas.microsoft.com/office/2019/extlst" xmlns:r="http://schemas.openxmlformats.org/officeDocument/2006/relationships" xmlns:m="http://schemas.openxmlformats.org/officeDocument/2006/math" xmlns:v="urn:schemas-microsoft-com:vml" xmlns:wp14="http://schemas.microsoft.com/office/word/2010/wordprocessingDrawing" xmlns:wp="http://schemas.openxmlformats.org/drawingml/2006/wordprocessingDrawing" xmlns:w10="urn:schemas-microsoft-com:office:word" xmlns:w="http://schemas.openxmlformats.org/wordprocessingml/2006/main" xmlns:w14="http://schemas.microsoft.com/office/word/2010/wordml" xmlns:w15="http://schemas.microsoft.com/office/word/2012/wordml" xmlns:w16cex="http://schemas.microsoft.com/office/word/2018/wordml/cex" xmlns:w16cid="http://schemas.microsoft.com/office/word/2016/wordml/cid" xmlns:w16="http://schemas.microsoft.com/office/word/2018/wordml" xmlns:w16sdtdh="http://schemas.microsoft.com/office/word/2020/wordml/sdtdatahash" xmlns:w16se="http://schemas.microsoft.com/office/word/2015/wordml/symex" xmlns:wpg="http://schemas.microsoft.com/office/word/2010/wordprocessingGroup" xmlns:wpi="http://schemas.microsoft.com/office/word/2010/wordprocessingInk" xmlns:wne="http://schemas.microsoft.com/office/word/2006/wordml" xmlns:wps="http://schemas.microsoft.com/office/word/2010/wordprocessingShape" mc:Ignorable="w14 w15 w16se w16cid w16 w16cex w16sdtdh wp14">
   <w:p>
     <w:pPr>
       <w:pStyle w:val="Bunntekst"/>
@@ -21470,7 +21470,7 @@
               <w:sz w:val="14"/>
               <w:lang w:val="sq-AL"/>
             </w:rPr>
-            <w:t>Version 2.</w:t>
+            <w:t xml:space="preserve">Version </w:t>
           </w:r>
           <w:r>
             <w:rPr>
@@ -21480,7 +21480,27 @@
               <w:sz w:val="14"/>
               <w:lang w:val="sq-AL"/>
             </w:rPr>
-            <w:t>8</w:t>
+            <w:t>3</w:t>
+          </w:r>
+          <w:r>
+            <w:rPr>
+              <w:rFonts w:ascii="Helvetica" w:hAnsi="Helvetica" w:cs="Arial"/>
+              <w:b/>
+              <w:color w:val="1381C4"/>
+              <w:sz w:val="14"/>
+              <w:lang w:val="sq-AL"/>
+            </w:rPr>
+            <w:t>.</w:t>
+          </w:r>
+          <w:r>
+            <w:rPr>
+              <w:rFonts w:ascii="Helvetica" w:hAnsi="Helvetica" w:cs="Arial"/>
+              <w:b/>
+              <w:color w:val="1381C4"/>
+              <w:sz w:val="14"/>
+              <w:lang w:val="sq-AL"/>
+            </w:rPr>
+            <w:t>0</w:t>
           </w:r>
           <w:r>
             <w:rPr>
@@ -21536,7 +21556,7 @@
               <w:sz w:val="14"/>
               <w:lang w:val="en-US"/>
             </w:rPr>
-            <w:t>2020-10-04</w:t>
+            <w:t>2024-03-08</w:t>
           </w:r>
           <w:r>
             <w:rPr>
@@ -21650,7 +21670,7 @@
 </file>
 
 <file path=word/footer3.xml><?xml version="1.0" encoding="utf-8"?>
-<w:ftr xmlns:wpc="http://schemas.microsoft.com/office/word/2010/wordprocessingCanvas" xmlns:cx="http://schemas.microsoft.com/office/drawing/2014/chartex" xmlns:cx1="http://schemas.microsoft.com/office/drawing/2015/9/8/chartex" xmlns:cx2="http://schemas.microsoft.com/office/drawing/2015/10/21/chartex" xmlns:cx3="http://schemas.microsoft.com/office/drawing/2016/5/9/chartex" xmlns:cx4="http://schemas.microsoft.com/office/drawing/2016/5/10/chartex" xmlns:cx5="http://schemas.microsoft.com/office/drawing/2016/5/11/chartex" xmlns:cx6="http://schemas.microsoft.com/office/drawing/2016/5/12/chartex" xmlns:cx7="http://schemas.microsoft.com/office/drawing/2016/5/13/chartex" xmlns:cx8="http://schemas.microsoft.com/office/drawing/2016/5/14/chartex" xmlns:mc="http://schemas.openxmlformats.org/markup-compatibility/2006" xmlns:aink="http://schemas.microsoft.com/office/drawing/2016/ink" xmlns:am3d="http://schemas.microsoft.com/office/drawing/2017/model3d" xmlns:o="urn:schemas-microsoft-com:office:office" xmlns:r="http://schemas.openxmlformats.org/officeDocument/2006/relationships" xmlns:m="http://schemas.openxmlformats.org/officeDocument/2006/math" xmlns:v="urn:schemas-microsoft-com:vml" xmlns:wp14="http://schemas.microsoft.com/office/word/2010/wordprocessingDrawing" xmlns:wp="http://schemas.openxmlformats.org/drawingml/2006/wordprocessingDrawing" xmlns:w10="urn:schemas-microsoft-com:office:word" xmlns:w="http://schemas.openxmlformats.org/wordprocessingml/2006/main" xmlns:w14="http://schemas.microsoft.com/office/word/2010/wordml" xmlns:w15="http://schemas.microsoft.com/office/word/2012/wordml" xmlns:w16cex="http://schemas.microsoft.com/office/word/2018/wordml/cex" xmlns:w16cid="http://schemas.microsoft.com/office/word/2016/wordml/cid" xmlns:w16="http://schemas.microsoft.com/office/word/2018/wordml" xmlns:w16se="http://schemas.microsoft.com/office/word/2015/wordml/symex" xmlns:wpg="http://schemas.microsoft.com/office/word/2010/wordprocessingGroup" xmlns:wpi="http://schemas.microsoft.com/office/word/2010/wordprocessingInk" xmlns:wne="http://schemas.microsoft.com/office/word/2006/wordml" xmlns:wps="http://schemas.microsoft.com/office/word/2010/wordprocessingShape" mc:Ignorable="w14 w15 w16se w16cid w16 w16cex wp14">
+<w:ftr xmlns:wpc="http://schemas.microsoft.com/office/word/2010/wordprocessingCanvas" xmlns:cx="http://schemas.microsoft.com/office/drawing/2014/chartex" xmlns:cx1="http://schemas.microsoft.com/office/drawing/2015/9/8/chartex" xmlns:cx2="http://schemas.microsoft.com/office/drawing/2015/10/21/chartex" xmlns:cx3="http://schemas.microsoft.com/office/drawing/2016/5/9/chartex" xmlns:cx4="http://schemas.microsoft.com/office/drawing/2016/5/10/chartex" xmlns:cx5="http://schemas.microsoft.com/office/drawing/2016/5/11/chartex" xmlns:cx6="http://schemas.microsoft.com/office/drawing/2016/5/12/chartex" xmlns:cx7="http://schemas.microsoft.com/office/drawing/2016/5/13/chartex" xmlns:cx8="http://schemas.microsoft.com/office/drawing/2016/5/14/chartex" xmlns:mc="http://schemas.openxmlformats.org/markup-compatibility/2006" xmlns:aink="http://schemas.microsoft.com/office/drawing/2016/ink" xmlns:am3d="http://schemas.microsoft.com/office/drawing/2017/model3d" xmlns:o="urn:schemas-microsoft-com:office:office" xmlns:oel="http://schemas.microsoft.com/office/2019/extlst" xmlns:r="http://schemas.openxmlformats.org/officeDocument/2006/relationships" xmlns:m="http://schemas.openxmlformats.org/officeDocument/2006/math" xmlns:v="urn:schemas-microsoft-com:vml" xmlns:wp14="http://schemas.microsoft.com/office/word/2010/wordprocessingDrawing" xmlns:wp="http://schemas.openxmlformats.org/drawingml/2006/wordprocessingDrawing" xmlns:w10="urn:schemas-microsoft-com:office:word" xmlns:w="http://schemas.openxmlformats.org/wordprocessingml/2006/main" xmlns:w14="http://schemas.microsoft.com/office/word/2010/wordml" xmlns:w15="http://schemas.microsoft.com/office/word/2012/wordml" xmlns:w16cex="http://schemas.microsoft.com/office/word/2018/wordml/cex" xmlns:w16cid="http://schemas.microsoft.com/office/word/2016/wordml/cid" xmlns:w16="http://schemas.microsoft.com/office/word/2018/wordml" xmlns:w16sdtdh="http://schemas.microsoft.com/office/word/2020/wordml/sdtdatahash" xmlns:w16se="http://schemas.microsoft.com/office/word/2015/wordml/symex" xmlns:wpg="http://schemas.microsoft.com/office/word/2010/wordprocessingGroup" xmlns:wpi="http://schemas.microsoft.com/office/word/2010/wordprocessingInk" xmlns:wne="http://schemas.microsoft.com/office/word/2006/wordml" xmlns:wps="http://schemas.microsoft.com/office/word/2010/wordprocessingShape" mc:Ignorable="w14 w15 w16se w16cid w16 w16cex w16sdtdh wp14">
   <w:p>
     <w:pPr>
       <w:rPr>
@@ -21884,7 +21904,7 @@
 </file>
 
 <file path=word/footnotes.xml><?xml version="1.0" encoding="utf-8"?>
-<w:footnotes xmlns:wpc="http://schemas.microsoft.com/office/word/2010/wordprocessingCanvas" xmlns:cx="http://schemas.microsoft.com/office/drawing/2014/chartex" xmlns:cx1="http://schemas.microsoft.com/office/drawing/2015/9/8/chartex" xmlns:cx2="http://schemas.microsoft.com/office/drawing/2015/10/21/chartex" xmlns:cx3="http://schemas.microsoft.com/office/drawing/2016/5/9/chartex" xmlns:cx4="http://schemas.microsoft.com/office/drawing/2016/5/10/chartex" xmlns:cx5="http://schemas.microsoft.com/office/drawing/2016/5/11/chartex" xmlns:cx6="http://schemas.microsoft.com/office/drawing/2016/5/12/chartex" xmlns:cx7="http://schemas.microsoft.com/office/drawing/2016/5/13/chartex" xmlns:cx8="http://schemas.microsoft.com/office/drawing/2016/5/14/chartex" xmlns:mc="http://schemas.openxmlformats.org/markup-compatibility/2006" xmlns:aink="http://schemas.microsoft.com/office/drawing/2016/ink" xmlns:am3d="http://schemas.microsoft.com/office/drawing/2017/model3d" xmlns:o="urn:schemas-microsoft-com:office:office" xmlns:r="http://schemas.openxmlformats.org/officeDocument/2006/relationships" xmlns:m="http://schemas.openxmlformats.org/officeDocument/2006/math" xmlns:v="urn:schemas-microsoft-com:vml" xmlns:wp14="http://schemas.microsoft.com/office/word/2010/wordprocessingDrawing" xmlns:wp="http://schemas.openxmlformats.org/drawingml/2006/wordprocessingDrawing" xmlns:w10="urn:schemas-microsoft-com:office:word" xmlns:w="http://schemas.openxmlformats.org/wordprocessingml/2006/main" xmlns:w14="http://schemas.microsoft.com/office/word/2010/wordml" xmlns:w15="http://schemas.microsoft.com/office/word/2012/wordml" xmlns:w16cex="http://schemas.microsoft.com/office/word/2018/wordml/cex" xmlns:w16cid="http://schemas.microsoft.com/office/word/2016/wordml/cid" xmlns:w16="http://schemas.microsoft.com/office/word/2018/wordml" xmlns:w16se="http://schemas.microsoft.com/office/word/2015/wordml/symex" xmlns:wpg="http://schemas.microsoft.com/office/word/2010/wordprocessingGroup" xmlns:wpi="http://schemas.microsoft.com/office/word/2010/wordprocessingInk" xmlns:wne="http://schemas.microsoft.com/office/word/2006/wordml" xmlns:wps="http://schemas.microsoft.com/office/word/2010/wordprocessingShape" mc:Ignorable="w14 w15 w16se w16cid w16 w16cex wp14">
+<w:footnotes xmlns:wpc="http://schemas.microsoft.com/office/word/2010/wordprocessingCanvas" xmlns:cx="http://schemas.microsoft.com/office/drawing/2014/chartex" xmlns:cx1="http://schemas.microsoft.com/office/drawing/2015/9/8/chartex" xmlns:cx2="http://schemas.microsoft.com/office/drawing/2015/10/21/chartex" xmlns:cx3="http://schemas.microsoft.com/office/drawing/2016/5/9/chartex" xmlns:cx4="http://schemas.microsoft.com/office/drawing/2016/5/10/chartex" xmlns:cx5="http://schemas.microsoft.com/office/drawing/2016/5/11/chartex" xmlns:cx6="http://schemas.microsoft.com/office/drawing/2016/5/12/chartex" xmlns:cx7="http://schemas.microsoft.com/office/drawing/2016/5/13/chartex" xmlns:cx8="http://schemas.microsoft.com/office/drawing/2016/5/14/chartex" xmlns:mc="http://schemas.openxmlformats.org/markup-compatibility/2006" xmlns:aink="http://schemas.microsoft.com/office/drawing/2016/ink" xmlns:am3d="http://schemas.microsoft.com/office/drawing/2017/model3d" xmlns:o="urn:schemas-microsoft-com:office:office" xmlns:oel="http://schemas.microsoft.com/office/2019/extlst" xmlns:r="http://schemas.openxmlformats.org/officeDocument/2006/relationships" xmlns:m="http://schemas.openxmlformats.org/officeDocument/2006/math" xmlns:v="urn:schemas-microsoft-com:vml" xmlns:wp14="http://schemas.microsoft.com/office/word/2010/wordprocessingDrawing" xmlns:wp="http://schemas.openxmlformats.org/drawingml/2006/wordprocessingDrawing" xmlns:w10="urn:schemas-microsoft-com:office:word" xmlns:w="http://schemas.openxmlformats.org/wordprocessingml/2006/main" xmlns:w14="http://schemas.microsoft.com/office/word/2010/wordml" xmlns:w15="http://schemas.microsoft.com/office/word/2012/wordml" xmlns:w16cex="http://schemas.microsoft.com/office/word/2018/wordml/cex" xmlns:w16cid="http://schemas.microsoft.com/office/word/2016/wordml/cid" xmlns:w16="http://schemas.microsoft.com/office/word/2018/wordml" xmlns:w16sdtdh="http://schemas.microsoft.com/office/word/2020/wordml/sdtdatahash" xmlns:w16se="http://schemas.microsoft.com/office/word/2015/wordml/symex" xmlns:wpg="http://schemas.microsoft.com/office/word/2010/wordprocessingGroup" xmlns:wpi="http://schemas.microsoft.com/office/word/2010/wordprocessingInk" xmlns:wne="http://schemas.microsoft.com/office/word/2006/wordml" xmlns:wps="http://schemas.microsoft.com/office/word/2010/wordprocessingShape" mc:Ignorable="w14 w15 w16se w16cid w16 w16cex w16sdtdh wp14">
   <w:footnote w:type="separator" w:id="-1">
     <w:p>
       <w:pPr>
@@ -21923,7 +21943,7 @@
 </file>
 
 <file path=word/header1.xml><?xml version="1.0" encoding="utf-8"?>
-<w:hdr xmlns:wpc="http://schemas.microsoft.com/office/word/2010/wordprocessingCanvas" xmlns:cx="http://schemas.microsoft.com/office/drawing/2014/chartex" xmlns:cx1="http://schemas.microsoft.com/office/drawing/2015/9/8/chartex" xmlns:cx2="http://schemas.microsoft.com/office/drawing/2015/10/21/chartex" xmlns:cx3="http://schemas.microsoft.com/office/drawing/2016/5/9/chartex" xmlns:cx4="http://schemas.microsoft.com/office/drawing/2016/5/10/chartex" xmlns:cx5="http://schemas.microsoft.com/office/drawing/2016/5/11/chartex" xmlns:cx6="http://schemas.microsoft.com/office/drawing/2016/5/12/chartex" xmlns:cx7="http://schemas.microsoft.com/office/drawing/2016/5/13/chartex" xmlns:cx8="http://schemas.microsoft.com/office/drawing/2016/5/14/chartex" xmlns:mc="http://schemas.openxmlformats.org/markup-compatibility/2006" xmlns:aink="http://schemas.microsoft.com/office/drawing/2016/ink" xmlns:am3d="http://schemas.microsoft.com/office/drawing/2017/model3d" xmlns:o="urn:schemas-microsoft-com:office:office" xmlns:r="http://schemas.openxmlformats.org/officeDocument/2006/relationships" xmlns:m="http://schemas.openxmlformats.org/officeDocument/2006/math" xmlns:v="urn:schemas-microsoft-com:vml" xmlns:wp14="http://schemas.microsoft.com/office/word/2010/wordprocessingDrawing" xmlns:wp="http://schemas.openxmlformats.org/drawingml/2006/wordprocessingDrawing" xmlns:w10="urn:schemas-microsoft-com:office:word" xmlns:w="http://schemas.openxmlformats.org/wordprocessingml/2006/main" xmlns:w14="http://schemas.microsoft.com/office/word/2010/wordml" xmlns:w15="http://schemas.microsoft.com/office/word/2012/wordml" xmlns:w16cex="http://schemas.microsoft.com/office/word/2018/wordml/cex" xmlns:w16cid="http://schemas.microsoft.com/office/word/2016/wordml/cid" xmlns:w16="http://schemas.microsoft.com/office/word/2018/wordml" xmlns:w16se="http://schemas.microsoft.com/office/word/2015/wordml/symex" xmlns:wpg="http://schemas.microsoft.com/office/word/2010/wordprocessingGroup" xmlns:wpi="http://schemas.microsoft.com/office/word/2010/wordprocessingInk" xmlns:wne="http://schemas.microsoft.com/office/word/2006/wordml" xmlns:wps="http://schemas.microsoft.com/office/word/2010/wordprocessingShape" mc:Ignorable="w14 w15 w16se w16cid w16 w16cex wp14">
+<w:hdr xmlns:wpc="http://schemas.microsoft.com/office/word/2010/wordprocessingCanvas" xmlns:cx="http://schemas.microsoft.com/office/drawing/2014/chartex" xmlns:cx1="http://schemas.microsoft.com/office/drawing/2015/9/8/chartex" xmlns:cx2="http://schemas.microsoft.com/office/drawing/2015/10/21/chartex" xmlns:cx3="http://schemas.microsoft.com/office/drawing/2016/5/9/chartex" xmlns:cx4="http://schemas.microsoft.com/office/drawing/2016/5/10/chartex" xmlns:cx5="http://schemas.microsoft.com/office/drawing/2016/5/11/chartex" xmlns:cx6="http://schemas.microsoft.com/office/drawing/2016/5/12/chartex" xmlns:cx7="http://schemas.microsoft.com/office/drawing/2016/5/13/chartex" xmlns:cx8="http://schemas.microsoft.com/office/drawing/2016/5/14/chartex" xmlns:mc="http://schemas.openxmlformats.org/markup-compatibility/2006" xmlns:aink="http://schemas.microsoft.com/office/drawing/2016/ink" xmlns:am3d="http://schemas.microsoft.com/office/drawing/2017/model3d" xmlns:o="urn:schemas-microsoft-com:office:office" xmlns:oel="http://schemas.microsoft.com/office/2019/extlst" xmlns:r="http://schemas.openxmlformats.org/officeDocument/2006/relationships" xmlns:m="http://schemas.openxmlformats.org/officeDocument/2006/math" xmlns:v="urn:schemas-microsoft-com:vml" xmlns:wp14="http://schemas.microsoft.com/office/word/2010/wordprocessingDrawing" xmlns:wp="http://schemas.openxmlformats.org/drawingml/2006/wordprocessingDrawing" xmlns:w10="urn:schemas-microsoft-com:office:word" xmlns:w="http://schemas.openxmlformats.org/wordprocessingml/2006/main" xmlns:w14="http://schemas.microsoft.com/office/word/2010/wordml" xmlns:w15="http://schemas.microsoft.com/office/word/2012/wordml" xmlns:w16cex="http://schemas.microsoft.com/office/word/2018/wordml/cex" xmlns:w16cid="http://schemas.microsoft.com/office/word/2016/wordml/cid" xmlns:w16="http://schemas.microsoft.com/office/word/2018/wordml" xmlns:w16sdtdh="http://schemas.microsoft.com/office/word/2020/wordml/sdtdatahash" xmlns:w16se="http://schemas.microsoft.com/office/word/2015/wordml/symex" xmlns:wpg="http://schemas.microsoft.com/office/word/2010/wordprocessingGroup" xmlns:wpi="http://schemas.microsoft.com/office/word/2010/wordprocessingInk" xmlns:wne="http://schemas.microsoft.com/office/word/2006/wordml" xmlns:wps="http://schemas.microsoft.com/office/word/2010/wordprocessingShape" mc:Ignorable="w14 w15 w16se w16cid w16 w16cex w16sdtdh wp14">
   <w:p>
     <w:pPr>
       <w:pStyle w:val="Topptekst"/>
@@ -21990,7 +22010,7 @@
 </file>
 
 <file path=word/header2.xml><?xml version="1.0" encoding="utf-8"?>
-<w:hdr xmlns:wpc="http://schemas.microsoft.com/office/word/2010/wordprocessingCanvas" xmlns:cx="http://schemas.microsoft.com/office/drawing/2014/chartex" xmlns:cx1="http://schemas.microsoft.com/office/drawing/2015/9/8/chartex" xmlns:cx2="http://schemas.microsoft.com/office/drawing/2015/10/21/chartex" xmlns:cx3="http://schemas.microsoft.com/office/drawing/2016/5/9/chartex" xmlns:cx4="http://schemas.microsoft.com/office/drawing/2016/5/10/chartex" xmlns:cx5="http://schemas.microsoft.com/office/drawing/2016/5/11/chartex" xmlns:cx6="http://schemas.microsoft.com/office/drawing/2016/5/12/chartex" xmlns:cx7="http://schemas.microsoft.com/office/drawing/2016/5/13/chartex" xmlns:cx8="http://schemas.microsoft.com/office/drawing/2016/5/14/chartex" xmlns:mc="http://schemas.openxmlformats.org/markup-compatibility/2006" xmlns:aink="http://schemas.microsoft.com/office/drawing/2016/ink" xmlns:am3d="http://schemas.microsoft.com/office/drawing/2017/model3d" xmlns:o="urn:schemas-microsoft-com:office:office" xmlns:r="http://schemas.openxmlformats.org/officeDocument/2006/relationships" xmlns:m="http://schemas.openxmlformats.org/officeDocument/2006/math" xmlns:v="urn:schemas-microsoft-com:vml" xmlns:wp14="http://schemas.microsoft.com/office/word/2010/wordprocessingDrawing" xmlns:wp="http://schemas.openxmlformats.org/drawingml/2006/wordprocessingDrawing" xmlns:w10="urn:schemas-microsoft-com:office:word" xmlns:w="http://schemas.openxmlformats.org/wordprocessingml/2006/main" xmlns:w14="http://schemas.microsoft.com/office/word/2010/wordml" xmlns:w15="http://schemas.microsoft.com/office/word/2012/wordml" xmlns:w16cex="http://schemas.microsoft.com/office/word/2018/wordml/cex" xmlns:w16cid="http://schemas.microsoft.com/office/word/2016/wordml/cid" xmlns:w16="http://schemas.microsoft.com/office/word/2018/wordml" xmlns:w16se="http://schemas.microsoft.com/office/word/2015/wordml/symex" xmlns:wpg="http://schemas.microsoft.com/office/word/2010/wordprocessingGroup" xmlns:wpi="http://schemas.microsoft.com/office/word/2010/wordprocessingInk" xmlns:wne="http://schemas.microsoft.com/office/word/2006/wordml" xmlns:wps="http://schemas.microsoft.com/office/word/2010/wordprocessingShape" mc:Ignorable="w14 w15 w16se w16cid w16 w16cex wp14">
+<w:hdr xmlns:wpc="http://schemas.microsoft.com/office/word/2010/wordprocessingCanvas" xmlns:cx="http://schemas.microsoft.com/office/drawing/2014/chartex" xmlns:cx1="http://schemas.microsoft.com/office/drawing/2015/9/8/chartex" xmlns:cx2="http://schemas.microsoft.com/office/drawing/2015/10/21/chartex" xmlns:cx3="http://schemas.microsoft.com/office/drawing/2016/5/9/chartex" xmlns:cx4="http://schemas.microsoft.com/office/drawing/2016/5/10/chartex" xmlns:cx5="http://schemas.microsoft.com/office/drawing/2016/5/11/chartex" xmlns:cx6="http://schemas.microsoft.com/office/drawing/2016/5/12/chartex" xmlns:cx7="http://schemas.microsoft.com/office/drawing/2016/5/13/chartex" xmlns:cx8="http://schemas.microsoft.com/office/drawing/2016/5/14/chartex" xmlns:mc="http://schemas.openxmlformats.org/markup-compatibility/2006" xmlns:aink="http://schemas.microsoft.com/office/drawing/2016/ink" xmlns:am3d="http://schemas.microsoft.com/office/drawing/2017/model3d" xmlns:o="urn:schemas-microsoft-com:office:office" xmlns:oel="http://schemas.microsoft.com/office/2019/extlst" xmlns:r="http://schemas.openxmlformats.org/officeDocument/2006/relationships" xmlns:m="http://schemas.openxmlformats.org/officeDocument/2006/math" xmlns:v="urn:schemas-microsoft-com:vml" xmlns:wp14="http://schemas.microsoft.com/office/word/2010/wordprocessingDrawing" xmlns:wp="http://schemas.openxmlformats.org/drawingml/2006/wordprocessingDrawing" xmlns:w10="urn:schemas-microsoft-com:office:word" xmlns:w="http://schemas.openxmlformats.org/wordprocessingml/2006/main" xmlns:w14="http://schemas.microsoft.com/office/word/2010/wordml" xmlns:w15="http://schemas.microsoft.com/office/word/2012/wordml" xmlns:w16cex="http://schemas.microsoft.com/office/word/2018/wordml/cex" xmlns:w16cid="http://schemas.microsoft.com/office/word/2016/wordml/cid" xmlns:w16="http://schemas.microsoft.com/office/word/2018/wordml" xmlns:w16sdtdh="http://schemas.microsoft.com/office/word/2020/wordml/sdtdatahash" xmlns:w16se="http://schemas.microsoft.com/office/word/2015/wordml/symex" xmlns:wpg="http://schemas.microsoft.com/office/word/2010/wordprocessingGroup" xmlns:wpi="http://schemas.microsoft.com/office/word/2010/wordprocessingInk" xmlns:wne="http://schemas.microsoft.com/office/word/2006/wordml" xmlns:wps="http://schemas.microsoft.com/office/word/2010/wordprocessingShape" mc:Ignorable="w14 w15 w16se w16cid w16 w16cex w16sdtdh wp14">
   <w:p>
     <w:pPr>
       <w:pStyle w:val="Topptekst"/>
@@ -22066,7 +22086,7 @@
 </file>
 
 <file path=word/numbering.xml><?xml version="1.0" encoding="utf-8"?>
-<w:numbering xmlns:wpc="http://schemas.microsoft.com/office/word/2010/wordprocessingCanvas" xmlns:cx="http://schemas.microsoft.com/office/drawing/2014/chartex" xmlns:cx1="http://schemas.microsoft.com/office/drawing/2015/9/8/chartex" xmlns:cx2="http://schemas.microsoft.com/office/drawing/2015/10/21/chartex" xmlns:cx3="http://schemas.microsoft.com/office/drawing/2016/5/9/chartex" xmlns:cx4="http://schemas.microsoft.com/office/drawing/2016/5/10/chartex" xmlns:cx5="http://schemas.microsoft.com/office/drawing/2016/5/11/chartex" xmlns:cx6="http://schemas.microsoft.com/office/drawing/2016/5/12/chartex" xmlns:cx7="http://schemas.microsoft.com/office/drawing/2016/5/13/chartex" xmlns:cx8="http://schemas.microsoft.com/office/drawing/2016/5/14/chartex" xmlns:mc="http://schemas.openxmlformats.org/markup-compatibility/2006" xmlns:aink="http://schemas.microsoft.com/office/drawing/2016/ink" xmlns:am3d="http://schemas.microsoft.com/office/drawing/2017/model3d" xmlns:o="urn:schemas-microsoft-com:office:office" xmlns:r="http://schemas.openxmlformats.org/officeDocument/2006/relationships" xmlns:m="http://schemas.openxmlformats.org/officeDocument/2006/math" xmlns:v="urn:schemas-microsoft-com:vml" xmlns:wp14="http://schemas.microsoft.com/office/word/2010/wordprocessingDrawing" xmlns:wp="http://schemas.openxmlformats.org/drawingml/2006/wordprocessingDrawing" xmlns:w10="urn:schemas-microsoft-com:office:word" xmlns:w="http://schemas.openxmlformats.org/wordprocessingml/2006/main" xmlns:w14="http://schemas.microsoft.com/office/word/2010/wordml" xmlns:w15="http://schemas.microsoft.com/office/word/2012/wordml" xmlns:w16cex="http://schemas.microsoft.com/office/word/2018/wordml/cex" xmlns:w16cid="http://schemas.microsoft.com/office/word/2016/wordml/cid" xmlns:w16="http://schemas.microsoft.com/office/word/2018/wordml" xmlns:w16se="http://schemas.microsoft.com/office/word/2015/wordml/symex" xmlns:wpg="http://schemas.microsoft.com/office/word/2010/wordprocessingGroup" xmlns:wpi="http://schemas.microsoft.com/office/word/2010/wordprocessingInk" xmlns:wne="http://schemas.microsoft.com/office/word/2006/wordml" xmlns:wps="http://schemas.microsoft.com/office/word/2010/wordprocessingShape" mc:Ignorable="w14 w15 w16se w16cid w16 w16cex wp14">
+<w:numbering xmlns:wpc="http://schemas.microsoft.com/office/word/2010/wordprocessingCanvas" xmlns:cx="http://schemas.microsoft.com/office/drawing/2014/chartex" xmlns:cx1="http://schemas.microsoft.com/office/drawing/2015/9/8/chartex" xmlns:cx2="http://schemas.microsoft.com/office/drawing/2015/10/21/chartex" xmlns:cx3="http://schemas.microsoft.com/office/drawing/2016/5/9/chartex" xmlns:cx4="http://schemas.microsoft.com/office/drawing/2016/5/10/chartex" xmlns:cx5="http://schemas.microsoft.com/office/drawing/2016/5/11/chartex" xmlns:cx6="http://schemas.microsoft.com/office/drawing/2016/5/12/chartex" xmlns:cx7="http://schemas.microsoft.com/office/drawing/2016/5/13/chartex" xmlns:cx8="http://schemas.microsoft.com/office/drawing/2016/5/14/chartex" xmlns:mc="http://schemas.openxmlformats.org/markup-compatibility/2006" xmlns:aink="http://schemas.microsoft.com/office/drawing/2016/ink" xmlns:am3d="http://schemas.microsoft.com/office/drawing/2017/model3d" xmlns:o="urn:schemas-microsoft-com:office:office" xmlns:oel="http://schemas.microsoft.com/office/2019/extlst" xmlns:r="http://schemas.openxmlformats.org/officeDocument/2006/relationships" xmlns:m="http://schemas.openxmlformats.org/officeDocument/2006/math" xmlns:v="urn:schemas-microsoft-com:vml" xmlns:wp14="http://schemas.microsoft.com/office/word/2010/wordprocessingDrawing" xmlns:wp="http://schemas.openxmlformats.org/drawingml/2006/wordprocessingDrawing" xmlns:w10="urn:schemas-microsoft-com:office:word" xmlns:w="http://schemas.openxmlformats.org/wordprocessingml/2006/main" xmlns:w14="http://schemas.microsoft.com/office/word/2010/wordml" xmlns:w15="http://schemas.microsoft.com/office/word/2012/wordml" xmlns:w16cex="http://schemas.microsoft.com/office/word/2018/wordml/cex" xmlns:w16cid="http://schemas.microsoft.com/office/word/2016/wordml/cid" xmlns:w16="http://schemas.microsoft.com/office/word/2018/wordml" xmlns:w16sdtdh="http://schemas.microsoft.com/office/word/2020/wordml/sdtdatahash" xmlns:w16se="http://schemas.microsoft.com/office/word/2015/wordml/symex" xmlns:wpg="http://schemas.microsoft.com/office/word/2010/wordprocessingGroup" xmlns:wpi="http://schemas.microsoft.com/office/word/2010/wordprocessingInk" xmlns:wne="http://schemas.microsoft.com/office/word/2006/wordml" xmlns:wps="http://schemas.microsoft.com/office/word/2010/wordprocessingShape" mc:Ignorable="w14 w15 w16se w16cid w16 w16cex w16sdtdh wp14">
   <w:abstractNum w:abstractNumId="0" w15:restartNumberingAfterBreak="0">
     <w:nsid w:val="FFFFFF88"/>
     <w:multiLevelType w:val="singleLevel"/>
@@ -23414,43 +23434,43 @@
       </w:rPr>
     </w:lvl>
   </w:abstractNum>
-  <w:num w:numId="1">
+  <w:num w:numId="1" w16cid:durableId="1606496232">
     <w:abstractNumId w:val="10"/>
   </w:num>
-  <w:num w:numId="2">
+  <w:num w:numId="2" w16cid:durableId="928196003">
     <w:abstractNumId w:val="0"/>
   </w:num>
-  <w:num w:numId="3">
+  <w:num w:numId="3" w16cid:durableId="1226375207">
     <w:abstractNumId w:val="11"/>
   </w:num>
-  <w:num w:numId="4">
+  <w:num w:numId="4" w16cid:durableId="729885913">
     <w:abstractNumId w:val="6"/>
   </w:num>
-  <w:num w:numId="5">
+  <w:num w:numId="5" w16cid:durableId="1500273034">
     <w:abstractNumId w:val="5"/>
   </w:num>
-  <w:num w:numId="6">
+  <w:num w:numId="6" w16cid:durableId="227494546">
     <w:abstractNumId w:val="7"/>
   </w:num>
-  <w:num w:numId="7">
+  <w:num w:numId="7" w16cid:durableId="1709337174">
     <w:abstractNumId w:val="3"/>
   </w:num>
-  <w:num w:numId="8">
+  <w:num w:numId="8" w16cid:durableId="159270968">
     <w:abstractNumId w:val="8"/>
   </w:num>
-  <w:num w:numId="9">
+  <w:num w:numId="9" w16cid:durableId="650446951">
     <w:abstractNumId w:val="9"/>
   </w:num>
-  <w:num w:numId="10">
+  <w:num w:numId="10" w16cid:durableId="1235704091">
     <w:abstractNumId w:val="2"/>
   </w:num>
-  <w:num w:numId="11">
+  <w:num w:numId="11" w16cid:durableId="127237366">
     <w:abstractNumId w:val="12"/>
   </w:num>
-  <w:num w:numId="12">
+  <w:num w:numId="12" w16cid:durableId="1418332912">
     <w:abstractNumId w:val="1"/>
   </w:num>
-  <w:num w:numId="13">
+  <w:num w:numId="13" w16cid:durableId="310642736">
     <w:abstractNumId w:val="4"/>
   </w:num>
   <w:numIdMacAtCleanup w:val="10"/>
@@ -23458,7 +23478,7 @@
 </file>
 
 <file path=word/styles.xml><?xml version="1.0" encoding="utf-8"?>
-<w:styles xmlns:mc="http://schemas.openxmlformats.org/markup-compatibility/2006" xmlns:r="http://schemas.openxmlformats.org/officeDocument/2006/relationships" xmlns:w="http://schemas.openxmlformats.org/wordprocessingml/2006/main" xmlns:w14="http://schemas.microsoft.com/office/word/2010/wordml" xmlns:w15="http://schemas.microsoft.com/office/word/2012/wordml" xmlns:w16cex="http://schemas.microsoft.com/office/word/2018/wordml/cex" xmlns:w16cid="http://schemas.microsoft.com/office/word/2016/wordml/cid" xmlns:w16="http://schemas.microsoft.com/office/word/2018/wordml" xmlns:w16se="http://schemas.microsoft.com/office/word/2015/wordml/symex" mc:Ignorable="w14 w15 w16se w16cid w16 w16cex">
+<w:styles xmlns:mc="http://schemas.openxmlformats.org/markup-compatibility/2006" xmlns:r="http://schemas.openxmlformats.org/officeDocument/2006/relationships" xmlns:w="http://schemas.openxmlformats.org/wordprocessingml/2006/main" xmlns:w14="http://schemas.microsoft.com/office/word/2010/wordml" xmlns:w15="http://schemas.microsoft.com/office/word/2012/wordml" xmlns:w16cex="http://schemas.microsoft.com/office/word/2018/wordml/cex" xmlns:w16cid="http://schemas.microsoft.com/office/word/2016/wordml/cid" xmlns:w16="http://schemas.microsoft.com/office/word/2018/wordml" xmlns:w16sdtdh="http://schemas.microsoft.com/office/word/2020/wordml/sdtdatahash" xmlns:w16se="http://schemas.microsoft.com/office/word/2015/wordml/symex" mc:Ignorable="w14 w15 w16se w16cid w16 w16cex w16sdtdh">
   <w:docDefaults>
     <w:rPrDefault>
       <w:rPr>

</xml_diff>